<commit_message>
my classes schedules added
</commit_message>
<xml_diff>
--- a/CV.docx
+++ b/CV.docx
@@ -475,7 +475,7 @@
             </w14:srgbClr>
           </w14:shadow>
         </w:rPr>
-        <w:t>single</w:t>
+        <w:t>Married</w:t>
       </w:r>
     </w:p>
     <w:p>
@@ -1206,6 +1206,23 @@
           </w14:shadow>
         </w:rPr>
       </w:pPr>
+      <w:r>
+        <w:rPr>
+          <w:rFonts w:asciiTheme="majorBidi" w:hAnsiTheme="majorBidi" w:cstheme="majorBidi"/>
+          <w:b/>
+          <w:bCs/>
+          <w:color w:val="000000"/>
+          <w:sz w:val="26"/>
+          <w:szCs w:val="28"/>
+          <w:u w:val="single"/>
+          <w14:shadow w14:blurRad="50800" w14:dist="38100" w14:dir="2700000" w14:sx="100000" w14:sy="100000" w14:kx="0" w14:ky="0" w14:algn="tl">
+            <w14:srgbClr w14:val="000000">
+              <w14:alpha w14:val="60000"/>
+            </w14:srgbClr>
+          </w14:shadow>
+        </w:rPr>
+        <w:t xml:space="preserve">Academic </w:t>
+      </w:r>
       <w:r>
         <w:rPr>
           <w:rFonts w:asciiTheme="majorBidi" w:hAnsiTheme="majorBidi" w:cstheme="majorBidi"/>
@@ -1432,7 +1449,7 @@
             </w14:srgbClr>
           </w14:shadow>
         </w:rPr>
-        <w:t>French</w:t>
+        <w:t>English</w:t>
       </w:r>
       <w:r>
         <w:rPr>
@@ -1596,7 +1613,21 @@
             </w14:srgbClr>
           </w14:shadow>
         </w:rPr>
-        <w:t>Diploma, S section from Bahonar high school</w:t>
+        <w:t xml:space="preserve">Diploma, Sciences </w:t>
+      </w:r>
+      <w:r>
+        <w:rPr>
+          <w:rFonts w:asciiTheme="majorBidi" w:hAnsiTheme="majorBidi" w:cstheme="majorBidi"/>
+          <w:color w:val="000000"/>
+          <w:sz w:val="24"/>
+          <w:szCs w:val="24"/>
+          <w14:shadow w14:blurRad="50800" w14:dist="38100" w14:dir="2700000" w14:sx="100000" w14:sy="100000" w14:kx="0" w14:ky="0" w14:algn="tl">
+            <w14:srgbClr w14:val="000000">
+              <w14:alpha w14:val="60000"/>
+            </w14:srgbClr>
+          </w14:shadow>
+        </w:rPr>
+        <w:t>from Bahonar high school</w:t>
       </w:r>
       <w:r>
         <w:rPr>
@@ -1660,7 +1691,7 @@
           </w14:shadow>
         </w:rPr>
         <w:pict>
-          <v:rect id="_x0000_i1040" style="width:0;height:1.5pt" o:hralign="center" o:hrstd="t" o:hr="t" fillcolor="#a0a0a0" stroked="f"/>
+          <v:rect id="_x0000_i1027" style="width:0;height:1.5pt" o:hralign="center" o:hrstd="t" o:hr="t" fillcolor="#a0a0a0" stroked="f"/>
         </w:pict>
       </w:r>
     </w:p>
@@ -1700,7 +1731,24 @@
             </w14:srgbClr>
           </w14:shadow>
         </w:rPr>
-        <w:t>Apprenticeship courses:</w:t>
+        <w:t>Extracurricular</w:t>
+      </w:r>
+      <w:r>
+        <w:rPr>
+          <w:rFonts w:asciiTheme="majorBidi" w:hAnsiTheme="majorBidi" w:cstheme="majorBidi"/>
+          <w:b/>
+          <w:bCs/>
+          <w:color w:val="000000"/>
+          <w:sz w:val="26"/>
+          <w:szCs w:val="28"/>
+          <w:u w:val="single"/>
+          <w14:shadow w14:blurRad="50800" w14:dist="38100" w14:dir="2700000" w14:sx="100000" w14:sy="100000" w14:kx="0" w14:ky="0" w14:algn="tl">
+            <w14:srgbClr w14:val="000000">
+              <w14:alpha w14:val="60000"/>
+            </w14:srgbClr>
+          </w14:shadow>
+        </w:rPr>
+        <w:t xml:space="preserve"> courses:</w:t>
       </w:r>
     </w:p>
     <w:p>
@@ -1736,7 +1784,7 @@
             </w14:srgbClr>
           </w14:shadow>
         </w:rPr>
-        <w:t xml:space="preserve">2014: </w:t>
+        <w:t xml:space="preserve">2022: TESOL Advanced </w:t>
       </w:r>
       <w:r>
         <w:rPr>
@@ -1751,9 +1799,8 @@
             </w14:srgbClr>
           </w14:shadow>
         </w:rPr>
-        <w:t xml:space="preserve">didactic theories for FLE at </w:t>
-      </w:r>
-      <w:proofErr w:type="spellStart"/>
+        <w:t xml:space="preserve">Certificate </w:t>
+      </w:r>
       <w:r>
         <w:rPr>
           <w:rFonts w:asciiTheme="majorBidi" w:hAnsiTheme="majorBidi" w:cstheme="majorBidi"/>
@@ -1767,73 +1814,8 @@
             </w14:srgbClr>
           </w14:shadow>
         </w:rPr>
-        <w:t>Tarbiat</w:t>
-      </w:r>
-      <w:proofErr w:type="spellEnd"/>
-      <w:r>
-        <w:rPr>
-          <w:rFonts w:asciiTheme="majorBidi" w:hAnsiTheme="majorBidi" w:cstheme="majorBidi"/>
-          <w:color w:val="000000"/>
-          <w:sz w:val="24"/>
-          <w:szCs w:val="24"/>
-          <w:lang w:bidi="fa-IR"/>
-          <w14:shadow w14:blurRad="50800" w14:dist="38100" w14:dir="2700000" w14:sx="100000" w14:sy="100000" w14:kx="0" w14:ky="0" w14:algn="tl">
-            <w14:srgbClr w14:val="000000">
-              <w14:alpha w14:val="60000"/>
-            </w14:srgbClr>
-          </w14:shadow>
-        </w:rPr>
-        <w:t xml:space="preserve"> </w:t>
-      </w:r>
-      <w:proofErr w:type="spellStart"/>
-      <w:r>
-        <w:rPr>
-          <w:rFonts w:asciiTheme="majorBidi" w:hAnsiTheme="majorBidi" w:cstheme="majorBidi"/>
-          <w:color w:val="000000"/>
-          <w:sz w:val="24"/>
-          <w:szCs w:val="24"/>
-          <w:lang w:bidi="fa-IR"/>
-          <w14:shadow w14:blurRad="50800" w14:dist="38100" w14:dir="2700000" w14:sx="100000" w14:sy="100000" w14:kx="0" w14:ky="0" w14:algn="tl">
-            <w14:srgbClr w14:val="000000">
-              <w14:alpha w14:val="60000"/>
-            </w14:srgbClr>
-          </w14:shadow>
-        </w:rPr>
-        <w:t>Modares</w:t>
-      </w:r>
-      <w:proofErr w:type="spellEnd"/>
-      <w:r>
-        <w:rPr>
-          <w:rFonts w:asciiTheme="majorBidi" w:hAnsiTheme="majorBidi" w:cstheme="majorBidi"/>
-          <w:color w:val="000000"/>
-          <w:sz w:val="24"/>
-          <w:szCs w:val="24"/>
-          <w:lang w:bidi="fa-IR"/>
-          <w14:shadow w14:blurRad="50800" w14:dist="38100" w14:dir="2700000" w14:sx="100000" w14:sy="100000" w14:kx="0" w14:ky="0" w14:algn="tl">
-            <w14:srgbClr w14:val="000000">
-              <w14:alpha w14:val="60000"/>
-            </w14:srgbClr>
-          </w14:shadow>
-        </w:rPr>
-        <w:t xml:space="preserve"> University</w:t>
-      </w:r>
-      <w:r>
-        <w:rPr>
-          <w:rFonts w:asciiTheme="majorBidi" w:hAnsiTheme="majorBidi" w:cstheme="majorBidi"/>
-          <w:color w:val="000000"/>
-          <w:sz w:val="24"/>
-          <w:szCs w:val="24"/>
-          <w:lang w:bidi="fa-IR"/>
-          <w14:shadow w14:blurRad="50800" w14:dist="38100" w14:dir="2700000" w14:sx="100000" w14:sy="100000" w14:kx="0" w14:ky="0" w14:algn="tl">
-            <w14:srgbClr w14:val="000000">
-              <w14:alpha w14:val="60000"/>
-            </w14:srgbClr>
-          </w14:shadow>
-        </w:rPr>
-        <w:t xml:space="preserve"> by Dr. Rahmatian</w:t>
-      </w:r>
-      <w:bookmarkStart w:id="0" w:name="_GoBack"/>
-      <w:bookmarkEnd w:id="0"/>
+        <w:t>from TESL Canada</w:t>
+      </w:r>
     </w:p>
     <w:p>
       <w:pPr>
@@ -1868,7 +1850,7 @@
             </w14:srgbClr>
           </w14:shadow>
         </w:rPr>
-        <w:t xml:space="preserve">2014: Semantic analysis of </w:t>
+        <w:t xml:space="preserve">2014: </w:t>
       </w:r>
       <w:r>
         <w:rPr>
@@ -1883,7 +1865,7 @@
             </w14:srgbClr>
           </w14:shadow>
         </w:rPr>
-        <w:t>spectacles</w:t>
+        <w:t>didactic theories for FLE at Tarbiat Modares University</w:t>
       </w:r>
       <w:r>
         <w:rPr>
@@ -1898,166 +1880,8 @@
             </w14:srgbClr>
           </w14:shadow>
         </w:rPr>
-        <w:t xml:space="preserve">: case study of </w:t>
-      </w:r>
-      <w:r>
-        <w:rPr>
-          <w:rFonts w:asciiTheme="majorBidi" w:hAnsiTheme="majorBidi" w:cstheme="majorBidi"/>
-          <w:i/>
-          <w:iCs/>
-          <w:color w:val="000000"/>
-          <w:sz w:val="24"/>
-          <w:szCs w:val="24"/>
-          <w:lang w:bidi="fa-IR"/>
-          <w14:shadow w14:blurRad="50800" w14:dist="38100" w14:dir="2700000" w14:sx="100000" w14:sy="100000" w14:kx="0" w14:ky="0" w14:algn="tl">
-            <w14:srgbClr w14:val="000000">
-              <w14:alpha w14:val="60000"/>
-            </w14:srgbClr>
-          </w14:shadow>
-        </w:rPr>
-        <w:t>Imam Ali</w:t>
-      </w:r>
-      <w:r>
-        <w:rPr>
-          <w:rFonts w:asciiTheme="majorBidi" w:hAnsiTheme="majorBidi" w:cstheme="majorBidi"/>
-          <w:color w:val="000000"/>
-          <w:sz w:val="24"/>
-          <w:szCs w:val="24"/>
-          <w:lang w:bidi="fa-IR"/>
-          <w14:shadow w14:blurRad="50800" w14:dist="38100" w14:dir="2700000" w14:sx="100000" w14:sy="100000" w14:kx="0" w14:ky="0" w14:algn="tl">
-            <w14:srgbClr w14:val="000000">
-              <w14:alpha w14:val="60000"/>
-            </w14:srgbClr>
-          </w14:shadow>
-        </w:rPr>
-        <w:t xml:space="preserve"> </w:t>
-      </w:r>
-      <w:r>
-        <w:rPr>
-          <w:rFonts w:asciiTheme="majorBidi" w:hAnsiTheme="majorBidi" w:cstheme="majorBidi"/>
-          <w:color w:val="000000"/>
-          <w:sz w:val="24"/>
-          <w:szCs w:val="24"/>
-          <w:lang w:bidi="fa-IR"/>
-          <w14:shadow w14:blurRad="50800" w14:dist="38100" w14:dir="2700000" w14:sx="100000" w14:sy="100000" w14:kx="0" w14:ky="0" w14:algn="tl">
-            <w14:srgbClr w14:val="000000">
-              <w14:alpha w14:val="60000"/>
-            </w14:srgbClr>
-          </w14:shadow>
-        </w:rPr>
-        <w:t xml:space="preserve">at </w:t>
-      </w:r>
-      <w:proofErr w:type="spellStart"/>
-      <w:r>
-        <w:rPr>
-          <w:rFonts w:asciiTheme="majorBidi" w:hAnsiTheme="majorBidi" w:cstheme="majorBidi"/>
-          <w:color w:val="000000"/>
-          <w:sz w:val="24"/>
-          <w:szCs w:val="24"/>
-          <w:lang w:bidi="fa-IR"/>
-          <w14:shadow w14:blurRad="50800" w14:dist="38100" w14:dir="2700000" w14:sx="100000" w14:sy="100000" w14:kx="0" w14:ky="0" w14:algn="tl">
-            <w14:srgbClr w14:val="000000">
-              <w14:alpha w14:val="60000"/>
-            </w14:srgbClr>
-          </w14:shadow>
-        </w:rPr>
-        <w:t>Tarbiat</w:t>
-      </w:r>
-      <w:proofErr w:type="spellEnd"/>
-      <w:r>
-        <w:rPr>
-          <w:rFonts w:asciiTheme="majorBidi" w:hAnsiTheme="majorBidi" w:cstheme="majorBidi"/>
-          <w:color w:val="000000"/>
-          <w:sz w:val="24"/>
-          <w:szCs w:val="24"/>
-          <w:lang w:bidi="fa-IR"/>
-          <w14:shadow w14:blurRad="50800" w14:dist="38100" w14:dir="2700000" w14:sx="100000" w14:sy="100000" w14:kx="0" w14:ky="0" w14:algn="tl">
-            <w14:srgbClr w14:val="000000">
-              <w14:alpha w14:val="60000"/>
-            </w14:srgbClr>
-          </w14:shadow>
-        </w:rPr>
-        <w:t xml:space="preserve"> </w:t>
-      </w:r>
-      <w:proofErr w:type="spellStart"/>
-      <w:r>
-        <w:rPr>
-          <w:rFonts w:asciiTheme="majorBidi" w:hAnsiTheme="majorBidi" w:cstheme="majorBidi"/>
-          <w:color w:val="000000"/>
-          <w:sz w:val="24"/>
-          <w:szCs w:val="24"/>
-          <w:lang w:bidi="fa-IR"/>
-          <w14:shadow w14:blurRad="50800" w14:dist="38100" w14:dir="2700000" w14:sx="100000" w14:sy="100000" w14:kx="0" w14:ky="0" w14:algn="tl">
-            <w14:srgbClr w14:val="000000">
-              <w14:alpha w14:val="60000"/>
-            </w14:srgbClr>
-          </w14:shadow>
-        </w:rPr>
-        <w:t>Modares</w:t>
-      </w:r>
-      <w:proofErr w:type="spellEnd"/>
-      <w:r>
-        <w:rPr>
-          <w:rFonts w:asciiTheme="majorBidi" w:hAnsiTheme="majorBidi" w:cstheme="majorBidi"/>
-          <w:color w:val="000000"/>
-          <w:sz w:val="24"/>
-          <w:szCs w:val="24"/>
-          <w:lang w:bidi="fa-IR"/>
-          <w14:shadow w14:blurRad="50800" w14:dist="38100" w14:dir="2700000" w14:sx="100000" w14:sy="100000" w14:kx="0" w14:ky="0" w14:algn="tl">
-            <w14:srgbClr w14:val="000000">
-              <w14:alpha w14:val="60000"/>
-            </w14:srgbClr>
-          </w14:shadow>
-        </w:rPr>
-        <w:t xml:space="preserve"> University </w:t>
-      </w:r>
-      <w:r>
-        <w:rPr>
-          <w:rFonts w:asciiTheme="majorBidi" w:hAnsiTheme="majorBidi" w:cstheme="majorBidi"/>
-          <w:color w:val="000000"/>
-          <w:sz w:val="24"/>
-          <w:szCs w:val="24"/>
-          <w:lang w:bidi="fa-IR"/>
-          <w14:shadow w14:blurRad="50800" w14:dist="38100" w14:dir="2700000" w14:sx="100000" w14:sy="100000" w14:kx="0" w14:ky="0" w14:algn="tl">
-            <w14:srgbClr w14:val="000000">
-              <w14:alpha w14:val="60000"/>
-            </w14:srgbClr>
-          </w14:shadow>
-        </w:rPr>
-        <w:t>-</w:t>
-      </w:r>
-      <w:r>
-        <w:rPr>
-          <w:rFonts w:asciiTheme="majorBidi" w:hAnsiTheme="majorBidi" w:cstheme="majorBidi"/>
-          <w:color w:val="000000"/>
-          <w:sz w:val="24"/>
-          <w:szCs w:val="24"/>
-          <w:lang w:bidi="fa-IR"/>
-          <w14:shadow w14:blurRad="50800" w14:dist="38100" w14:dir="2700000" w14:sx="100000" w14:sy="100000" w14:kx="0" w14:ky="0" w14:algn="tl">
-            <w14:srgbClr w14:val="000000">
-              <w14:alpha w14:val="60000"/>
-            </w14:srgbClr>
-          </w14:shadow>
-        </w:rPr>
-        <w:t xml:space="preserve"> Dr. </w:t>
-      </w:r>
-      <w:proofErr w:type="spellStart"/>
-      <w:r>
-        <w:rPr>
-          <w:rFonts w:asciiTheme="majorBidi" w:hAnsiTheme="majorBidi" w:cstheme="majorBidi"/>
-          <w:color w:val="000000"/>
-          <w:sz w:val="24"/>
-          <w:szCs w:val="24"/>
-          <w:lang w:bidi="fa-IR"/>
-          <w14:shadow w14:blurRad="50800" w14:dist="38100" w14:dir="2700000" w14:sx="100000" w14:sy="100000" w14:kx="0" w14:ky="0" w14:algn="tl">
-            <w14:srgbClr w14:val="000000">
-              <w14:alpha w14:val="60000"/>
-            </w14:srgbClr>
-          </w14:shadow>
-        </w:rPr>
-        <w:t>Shairi</w:t>
-      </w:r>
-      <w:proofErr w:type="spellEnd"/>
+        <w:t xml:space="preserve"> by Dr. Rahmatian</w:t>
+      </w:r>
     </w:p>
     <w:p>
       <w:pPr>
@@ -2071,19 +1895,6 @@
           <w:color w:val="000000"/>
           <w:sz w:val="24"/>
           <w:szCs w:val="24"/>
-          <w14:shadow w14:blurRad="50800" w14:dist="38100" w14:dir="2700000" w14:sx="100000" w14:sy="100000" w14:kx="0" w14:ky="0" w14:algn="tl">
-            <w14:srgbClr w14:val="000000">
-              <w14:alpha w14:val="60000"/>
-            </w14:srgbClr>
-          </w14:shadow>
-        </w:rPr>
-      </w:pPr>
-      <w:r>
-        <w:rPr>
-          <w:rFonts w:asciiTheme="majorBidi" w:hAnsiTheme="majorBidi" w:cstheme="majorBidi"/>
-          <w:color w:val="000000"/>
-          <w:sz w:val="24"/>
-          <w:szCs w:val="24"/>
           <w:lang w:bidi="fa-IR"/>
           <w14:shadow w14:blurRad="50800" w14:dist="38100" w14:dir="2700000" w14:sx="100000" w14:sy="100000" w14:kx="0" w14:ky="0" w14:algn="tl">
             <w14:srgbClr w14:val="000000">
@@ -2091,9 +1902,7 @@
             </w14:srgbClr>
           </w14:shadow>
         </w:rPr>
-        <w:t xml:space="preserve">2013: Literary translation– issues and solutions, workshop at </w:t>
-      </w:r>
-      <w:proofErr w:type="spellStart"/>
+      </w:pPr>
       <w:r>
         <w:rPr>
           <w:rFonts w:asciiTheme="majorBidi" w:hAnsiTheme="majorBidi" w:cstheme="majorBidi"/>
@@ -2107,9 +1916,8 @@
             </w14:srgbClr>
           </w14:shadow>
         </w:rPr>
-        <w:t>Tarbiat</w:t>
-      </w:r>
-      <w:proofErr w:type="spellEnd"/>
+        <w:t xml:space="preserve">2014: Semantic analysis of </w:t>
+      </w:r>
       <w:r>
         <w:rPr>
           <w:rFonts w:asciiTheme="majorBidi" w:hAnsiTheme="majorBidi" w:cstheme="majorBidi"/>
@@ -2123,9 +1931,55 @@
             </w14:srgbClr>
           </w14:shadow>
         </w:rPr>
+        <w:t>spectacles</w:t>
+      </w:r>
+      <w:r>
+        <w:rPr>
+          <w:rFonts w:asciiTheme="majorBidi" w:hAnsiTheme="majorBidi" w:cstheme="majorBidi"/>
+          <w:color w:val="000000"/>
+          <w:sz w:val="24"/>
+          <w:szCs w:val="24"/>
+          <w:lang w:bidi="fa-IR"/>
+          <w14:shadow w14:blurRad="50800" w14:dist="38100" w14:dir="2700000" w14:sx="100000" w14:sy="100000" w14:kx="0" w14:ky="0" w14:algn="tl">
+            <w14:srgbClr w14:val="000000">
+              <w14:alpha w14:val="60000"/>
+            </w14:srgbClr>
+          </w14:shadow>
+        </w:rPr>
+        <w:t xml:space="preserve">: case study of </w:t>
+      </w:r>
+      <w:r>
+        <w:rPr>
+          <w:rFonts w:asciiTheme="majorBidi" w:hAnsiTheme="majorBidi" w:cstheme="majorBidi"/>
+          <w:i/>
+          <w:iCs/>
+          <w:color w:val="000000"/>
+          <w:sz w:val="24"/>
+          <w:szCs w:val="24"/>
+          <w:lang w:bidi="fa-IR"/>
+          <w14:shadow w14:blurRad="50800" w14:dist="38100" w14:dir="2700000" w14:sx="100000" w14:sy="100000" w14:kx="0" w14:ky="0" w14:algn="tl">
+            <w14:srgbClr w14:val="000000">
+              <w14:alpha w14:val="60000"/>
+            </w14:srgbClr>
+          </w14:shadow>
+        </w:rPr>
+        <w:t>Imam Ali</w:t>
+      </w:r>
+      <w:r>
+        <w:rPr>
+          <w:rFonts w:asciiTheme="majorBidi" w:hAnsiTheme="majorBidi" w:cstheme="majorBidi"/>
+          <w:color w:val="000000"/>
+          <w:sz w:val="24"/>
+          <w:szCs w:val="24"/>
+          <w:lang w:bidi="fa-IR"/>
+          <w14:shadow w14:blurRad="50800" w14:dist="38100" w14:dir="2700000" w14:sx="100000" w14:sy="100000" w14:kx="0" w14:ky="0" w14:algn="tl">
+            <w14:srgbClr w14:val="000000">
+              <w14:alpha w14:val="60000"/>
+            </w14:srgbClr>
+          </w14:shadow>
+        </w:rPr>
         <w:t xml:space="preserve"> </w:t>
       </w:r>
-      <w:proofErr w:type="spellStart"/>
       <w:r>
         <w:rPr>
           <w:rFonts w:asciiTheme="majorBidi" w:hAnsiTheme="majorBidi" w:cstheme="majorBidi"/>
@@ -2139,9 +1993,8 @@
             </w14:srgbClr>
           </w14:shadow>
         </w:rPr>
-        <w:t>Modares</w:t>
-      </w:r>
-      <w:proofErr w:type="spellEnd"/>
+        <w:t xml:space="preserve">at Tarbiat Modares University </w:t>
+      </w:r>
       <w:r>
         <w:rPr>
           <w:rFonts w:asciiTheme="majorBidi" w:hAnsiTheme="majorBidi" w:cstheme="majorBidi"/>
@@ -2155,9 +2008,8 @@
             </w14:srgbClr>
           </w14:shadow>
         </w:rPr>
-        <w:t xml:space="preserve"> University – Dr. </w:t>
-      </w:r>
-      <w:proofErr w:type="spellStart"/>
+        <w:t>-</w:t>
+      </w:r>
       <w:r>
         <w:rPr>
           <w:rFonts w:asciiTheme="majorBidi" w:hAnsiTheme="majorBidi" w:cstheme="majorBidi"/>
@@ -2171,9 +2023,43 @@
             </w14:srgbClr>
           </w14:shadow>
         </w:rPr>
-        <w:t>Letafati</w:t>
-      </w:r>
-      <w:proofErr w:type="spellEnd"/>
+        <w:t xml:space="preserve"> Dr. Shairi</w:t>
+      </w:r>
+    </w:p>
+    <w:p>
+      <w:pPr>
+        <w:pStyle w:val="ListParagraph"/>
+        <w:autoSpaceDE w:val="0"/>
+        <w:autoSpaceDN w:val="0"/>
+        <w:adjustRightInd w:val="0"/>
+        <w:spacing w:after="0" w:line="360" w:lineRule="auto"/>
+        <w:rPr>
+          <w:rFonts w:asciiTheme="majorBidi" w:hAnsiTheme="majorBidi" w:cstheme="majorBidi"/>
+          <w:color w:val="000000"/>
+          <w:sz w:val="24"/>
+          <w:szCs w:val="24"/>
+          <w14:shadow w14:blurRad="50800" w14:dist="38100" w14:dir="2700000" w14:sx="100000" w14:sy="100000" w14:kx="0" w14:ky="0" w14:algn="tl">
+            <w14:srgbClr w14:val="000000">
+              <w14:alpha w14:val="60000"/>
+            </w14:srgbClr>
+          </w14:shadow>
+        </w:rPr>
+      </w:pPr>
+      <w:r>
+        <w:rPr>
+          <w:rFonts w:asciiTheme="majorBidi" w:hAnsiTheme="majorBidi" w:cstheme="majorBidi"/>
+          <w:color w:val="000000"/>
+          <w:sz w:val="24"/>
+          <w:szCs w:val="24"/>
+          <w:lang w:bidi="fa-IR"/>
+          <w14:shadow w14:blurRad="50800" w14:dist="38100" w14:dir="2700000" w14:sx="100000" w14:sy="100000" w14:kx="0" w14:ky="0" w14:algn="tl">
+            <w14:srgbClr w14:val="000000">
+              <w14:alpha w14:val="60000"/>
+            </w14:srgbClr>
+          </w14:shadow>
+        </w:rPr>
+        <w:t>2013: Literary translation– issues and solutions, workshop at Tarbiat Modares University – Dr. Letafati</w:t>
+      </w:r>
     </w:p>
     <w:p>
       <w:pPr>
@@ -2210,8 +2096,76 @@
             </w14:srgbClr>
           </w14:shadow>
         </w:rPr>
-        <w:t>2012: TTC (Teacher Training Course) from Andisheh Parsian Institute</w:t>
-      </w:r>
+        <w:t xml:space="preserve">2012: TTC (Teacher Training Course) from Andisheh Parsian </w:t>
+      </w:r>
+      <w:r>
+        <w:rPr>
+          <w:rFonts w:asciiTheme="majorBidi" w:hAnsiTheme="majorBidi" w:cstheme="majorBidi"/>
+          <w:color w:val="000000"/>
+          <w:sz w:val="24"/>
+          <w:szCs w:val="24"/>
+          <w14:shadow w14:blurRad="50800" w14:dist="38100" w14:dir="2700000" w14:sx="100000" w14:sy="100000" w14:kx="0" w14:ky="0" w14:algn="tl">
+            <w14:srgbClr w14:val="000000">
+              <w14:alpha w14:val="60000"/>
+            </w14:srgbClr>
+          </w14:shadow>
+        </w:rPr>
+        <w:t xml:space="preserve">Language </w:t>
+      </w:r>
+      <w:r>
+        <w:rPr>
+          <w:rFonts w:asciiTheme="majorBidi" w:hAnsiTheme="majorBidi" w:cstheme="majorBidi"/>
+          <w:color w:val="000000"/>
+          <w:sz w:val="24"/>
+          <w:szCs w:val="24"/>
+          <w14:shadow w14:blurRad="50800" w14:dist="38100" w14:dir="2700000" w14:sx="100000" w14:sy="100000" w14:kx="0" w14:ky="0" w14:algn="tl">
+            <w14:srgbClr w14:val="000000">
+              <w14:alpha w14:val="60000"/>
+            </w14:srgbClr>
+          </w14:shadow>
+        </w:rPr>
+        <w:t>Institute</w:t>
+      </w:r>
+    </w:p>
+    <w:p>
+      <w:pPr>
+        <w:pStyle w:val="ListParagraph"/>
+        <w:autoSpaceDE w:val="0"/>
+        <w:autoSpaceDN w:val="0"/>
+        <w:adjustRightInd w:val="0"/>
+        <w:spacing w:after="0" w:line="360" w:lineRule="auto"/>
+        <w:rPr>
+          <w:rFonts w:asciiTheme="majorBidi" w:hAnsiTheme="majorBidi" w:cstheme="majorBidi"/>
+          <w:color w:val="000000"/>
+          <w:sz w:val="24"/>
+          <w:szCs w:val="24"/>
+          <w14:shadow w14:blurRad="50800" w14:dist="38100" w14:dir="2700000" w14:sx="100000" w14:sy="100000" w14:kx="0" w14:ky="0" w14:algn="tl">
+            <w14:srgbClr w14:val="000000">
+              <w14:alpha w14:val="60000"/>
+            </w14:srgbClr>
+          </w14:shadow>
+        </w:rPr>
+      </w:pPr>
+    </w:p>
+    <w:p>
+      <w:pPr>
+        <w:pStyle w:val="ListParagraph"/>
+        <w:autoSpaceDE w:val="0"/>
+        <w:autoSpaceDN w:val="0"/>
+        <w:adjustRightInd w:val="0"/>
+        <w:spacing w:after="0" w:line="360" w:lineRule="auto"/>
+        <w:rPr>
+          <w:rFonts w:asciiTheme="majorBidi" w:hAnsiTheme="majorBidi" w:cstheme="majorBidi"/>
+          <w:color w:val="000000"/>
+          <w:sz w:val="24"/>
+          <w:szCs w:val="24"/>
+          <w14:shadow w14:blurRad="50800" w14:dist="38100" w14:dir="2700000" w14:sx="100000" w14:sy="100000" w14:kx="0" w14:ky="0" w14:algn="tl">
+            <w14:srgbClr w14:val="000000">
+              <w14:alpha w14:val="60000"/>
+            </w14:srgbClr>
+          </w14:shadow>
+        </w:rPr>
+      </w:pPr>
     </w:p>
     <w:p>
       <w:pPr>
@@ -2247,7 +2201,7 @@
           </w14:shadow>
         </w:rPr>
         <w:pict>
-          <v:rect id="_x0000_i1041" style="width:0;height:1.5pt" o:hralign="center" o:hrstd="t" o:hr="t" fillcolor="#a0a0a0" stroked="f"/>
+          <v:rect id="_x0000_i1028" style="width:0;height:1.5pt" o:hralign="center" o:hrstd="t" o:hr="t" fillcolor="#a0a0a0" stroked="f"/>
         </w:pict>
       </w:r>
     </w:p>
@@ -2287,6 +2241,7 @@
             </w14:srgbClr>
           </w14:shadow>
         </w:rPr>
+        <w:lastRenderedPageBreak/>
         <w:t>Professional experience</w:t>
       </w:r>
       <w:r>
@@ -2365,7 +2320,35 @@
             </w14:srgbClr>
           </w14:shadow>
         </w:rPr>
-        <w:t>2019 – Preset: Translator at Kowsar Baft Novin CO.</w:t>
+        <w:t xml:space="preserve">2019 – Preset: </w:t>
+      </w:r>
+      <w:r>
+        <w:rPr>
+          <w:rFonts w:asciiTheme="majorBidi" w:hAnsiTheme="majorBidi" w:cstheme="majorBidi"/>
+          <w:color w:val="000000"/>
+          <w:sz w:val="24"/>
+          <w:szCs w:val="24"/>
+          <w14:shadow w14:blurRad="50800" w14:dist="38100" w14:dir="2700000" w14:sx="100000" w14:sy="100000" w14:kx="0" w14:ky="0" w14:algn="tl">
+            <w14:srgbClr w14:val="000000">
+              <w14:alpha w14:val="60000"/>
+            </w14:srgbClr>
+          </w14:shadow>
+        </w:rPr>
+        <w:t>full-time t</w:t>
+      </w:r>
+      <w:r>
+        <w:rPr>
+          <w:rFonts w:asciiTheme="majorBidi" w:hAnsiTheme="majorBidi" w:cstheme="majorBidi"/>
+          <w:color w:val="000000"/>
+          <w:sz w:val="24"/>
+          <w:szCs w:val="24"/>
+          <w14:shadow w14:blurRad="50800" w14:dist="38100" w14:dir="2700000" w14:sx="100000" w14:sy="100000" w14:kx="0" w14:ky="0" w14:algn="tl">
+            <w14:srgbClr w14:val="000000">
+              <w14:alpha w14:val="60000"/>
+            </w14:srgbClr>
+          </w14:shadow>
+        </w:rPr>
+        <w:t>ranslator at Kowsar Baft Novin CO.</w:t>
       </w:r>
     </w:p>
     <w:p>
@@ -2403,8 +2386,35 @@
             </w14:srgbClr>
           </w14:shadow>
         </w:rPr>
-        <w:lastRenderedPageBreak/>
-        <w:t>2017 – 2019: French language teacher at Odaba Zand Institute</w:t>
+        <w:t xml:space="preserve">2017 – 2019: French </w:t>
+      </w:r>
+      <w:r>
+        <w:rPr>
+          <w:rFonts w:asciiTheme="majorBidi" w:hAnsiTheme="majorBidi" w:cstheme="majorBidi"/>
+          <w:color w:val="000000"/>
+          <w:sz w:val="24"/>
+          <w:szCs w:val="24"/>
+          <w14:shadow w14:blurRad="50800" w14:dist="38100" w14:dir="2700000" w14:sx="100000" w14:sy="100000" w14:kx="0" w14:ky="0" w14:algn="tl">
+            <w14:srgbClr w14:val="000000">
+              <w14:alpha w14:val="60000"/>
+            </w14:srgbClr>
+          </w14:shadow>
+        </w:rPr>
+        <w:t xml:space="preserve">and English </w:t>
+      </w:r>
+      <w:r>
+        <w:rPr>
+          <w:rFonts w:asciiTheme="majorBidi" w:hAnsiTheme="majorBidi" w:cstheme="majorBidi"/>
+          <w:color w:val="000000"/>
+          <w:sz w:val="24"/>
+          <w:szCs w:val="24"/>
+          <w14:shadow w14:blurRad="50800" w14:dist="38100" w14:dir="2700000" w14:sx="100000" w14:sy="100000" w14:kx="0" w14:ky="0" w14:algn="tl">
+            <w14:srgbClr w14:val="000000">
+              <w14:alpha w14:val="60000"/>
+            </w14:srgbClr>
+          </w14:shadow>
+        </w:rPr>
+        <w:t>language teacher at Odaba Zand Institute</w:t>
       </w:r>
     </w:p>
     <w:p>
@@ -3696,6 +3706,8 @@
         </w:rPr>
         <w:t>)</w:t>
       </w:r>
+      <w:bookmarkStart w:id="0" w:name="_GoBack"/>
+      <w:bookmarkEnd w:id="0"/>
     </w:p>
     <w:p>
       <w:pPr>
@@ -3812,7 +3824,175 @@
             </w14:srgbClr>
           </w14:shadow>
         </w:rPr>
-        <w:t>(speaking:8.5, Reading:7.5, Listening:8.5, Writing:6.5)</w:t>
+        <w:t>(speaking:</w:t>
+      </w:r>
+      <w:r>
+        <w:rPr>
+          <w:rFonts w:asciiTheme="majorBidi" w:hAnsiTheme="majorBidi" w:cstheme="majorBidi"/>
+          <w:color w:val="000000"/>
+          <w:sz w:val="24"/>
+          <w:szCs w:val="24"/>
+          <w14:shadow w14:blurRad="50800" w14:dist="38100" w14:dir="2700000" w14:sx="100000" w14:sy="100000" w14:kx="0" w14:ky="0" w14:algn="tl">
+            <w14:srgbClr w14:val="000000">
+              <w14:alpha w14:val="60000"/>
+            </w14:srgbClr>
+          </w14:shadow>
+        </w:rPr>
+        <w:t xml:space="preserve"> </w:t>
+      </w:r>
+      <w:r>
+        <w:rPr>
+          <w:rFonts w:asciiTheme="majorBidi" w:hAnsiTheme="majorBidi" w:cstheme="majorBidi"/>
+          <w:color w:val="000000"/>
+          <w:sz w:val="24"/>
+          <w:szCs w:val="24"/>
+          <w14:shadow w14:blurRad="50800" w14:dist="38100" w14:dir="2700000" w14:sx="100000" w14:sy="100000" w14:kx="0" w14:ky="0" w14:algn="tl">
+            <w14:srgbClr w14:val="000000">
+              <w14:alpha w14:val="60000"/>
+            </w14:srgbClr>
+          </w14:shadow>
+        </w:rPr>
+        <w:t>8.5</w:t>
+      </w:r>
+      <w:r>
+        <w:rPr>
+          <w:rFonts w:asciiTheme="majorBidi" w:hAnsiTheme="majorBidi" w:cstheme="majorBidi"/>
+          <w:color w:val="000000"/>
+          <w:sz w:val="24"/>
+          <w:szCs w:val="24"/>
+          <w14:shadow w14:blurRad="50800" w14:dist="38100" w14:dir="2700000" w14:sx="100000" w14:sy="100000" w14:kx="0" w14:ky="0" w14:algn="tl">
+            <w14:srgbClr w14:val="000000">
+              <w14:alpha w14:val="60000"/>
+            </w14:srgbClr>
+          </w14:shadow>
+        </w:rPr>
+        <w:t>, Reading:</w:t>
+      </w:r>
+      <w:r>
+        <w:rPr>
+          <w:rFonts w:asciiTheme="majorBidi" w:hAnsiTheme="majorBidi" w:cstheme="majorBidi"/>
+          <w:color w:val="000000"/>
+          <w:sz w:val="24"/>
+          <w:szCs w:val="24"/>
+          <w14:shadow w14:blurRad="50800" w14:dist="38100" w14:dir="2700000" w14:sx="100000" w14:sy="100000" w14:kx="0" w14:ky="0" w14:algn="tl">
+            <w14:srgbClr w14:val="000000">
+              <w14:alpha w14:val="60000"/>
+            </w14:srgbClr>
+          </w14:shadow>
+        </w:rPr>
+        <w:t xml:space="preserve"> </w:t>
+      </w:r>
+      <w:r>
+        <w:rPr>
+          <w:rFonts w:asciiTheme="majorBidi" w:hAnsiTheme="majorBidi" w:cstheme="majorBidi"/>
+          <w:color w:val="000000"/>
+          <w:sz w:val="24"/>
+          <w:szCs w:val="24"/>
+          <w14:shadow w14:blurRad="50800" w14:dist="38100" w14:dir="2700000" w14:sx="100000" w14:sy="100000" w14:kx="0" w14:ky="0" w14:algn="tl">
+            <w14:srgbClr w14:val="000000">
+              <w14:alpha w14:val="60000"/>
+            </w14:srgbClr>
+          </w14:shadow>
+        </w:rPr>
+        <w:t>7.5</w:t>
+      </w:r>
+      <w:r>
+        <w:rPr>
+          <w:rFonts w:asciiTheme="majorBidi" w:hAnsiTheme="majorBidi" w:cstheme="majorBidi"/>
+          <w:color w:val="000000"/>
+          <w:sz w:val="24"/>
+          <w:szCs w:val="24"/>
+          <w14:shadow w14:blurRad="50800" w14:dist="38100" w14:dir="2700000" w14:sx="100000" w14:sy="100000" w14:kx="0" w14:ky="0" w14:algn="tl">
+            <w14:srgbClr w14:val="000000">
+              <w14:alpha w14:val="60000"/>
+            </w14:srgbClr>
+          </w14:shadow>
+        </w:rPr>
+        <w:t>, Listening:</w:t>
+      </w:r>
+      <w:r>
+        <w:rPr>
+          <w:rFonts w:asciiTheme="majorBidi" w:hAnsiTheme="majorBidi" w:cstheme="majorBidi"/>
+          <w:color w:val="000000"/>
+          <w:sz w:val="24"/>
+          <w:szCs w:val="24"/>
+          <w14:shadow w14:blurRad="50800" w14:dist="38100" w14:dir="2700000" w14:sx="100000" w14:sy="100000" w14:kx="0" w14:ky="0" w14:algn="tl">
+            <w14:srgbClr w14:val="000000">
+              <w14:alpha w14:val="60000"/>
+            </w14:srgbClr>
+          </w14:shadow>
+        </w:rPr>
+        <w:t xml:space="preserve"> </w:t>
+      </w:r>
+      <w:r>
+        <w:rPr>
+          <w:rFonts w:asciiTheme="majorBidi" w:hAnsiTheme="majorBidi" w:cstheme="majorBidi"/>
+          <w:color w:val="000000"/>
+          <w:sz w:val="24"/>
+          <w:szCs w:val="24"/>
+          <w14:shadow w14:blurRad="50800" w14:dist="38100" w14:dir="2700000" w14:sx="100000" w14:sy="100000" w14:kx="0" w14:ky="0" w14:algn="tl">
+            <w14:srgbClr w14:val="000000">
+              <w14:alpha w14:val="60000"/>
+            </w14:srgbClr>
+          </w14:shadow>
+        </w:rPr>
+        <w:t>8</w:t>
+      </w:r>
+      <w:r>
+        <w:rPr>
+          <w:rFonts w:asciiTheme="majorBidi" w:hAnsiTheme="majorBidi" w:cstheme="majorBidi"/>
+          <w:color w:val="000000"/>
+          <w:sz w:val="24"/>
+          <w:szCs w:val="24"/>
+          <w14:shadow w14:blurRad="50800" w14:dist="38100" w14:dir="2700000" w14:sx="100000" w14:sy="100000" w14:kx="0" w14:ky="0" w14:algn="tl">
+            <w14:srgbClr w14:val="000000">
+              <w14:alpha w14:val="60000"/>
+            </w14:srgbClr>
+          </w14:shadow>
+        </w:rPr>
+        <w:t>.5, Writing:</w:t>
+      </w:r>
+      <w:r>
+        <w:rPr>
+          <w:rFonts w:asciiTheme="majorBidi" w:hAnsiTheme="majorBidi" w:cstheme="majorBidi"/>
+          <w:color w:val="000000"/>
+          <w:sz w:val="24"/>
+          <w:szCs w:val="24"/>
+          <w14:shadow w14:blurRad="50800" w14:dist="38100" w14:dir="2700000" w14:sx="100000" w14:sy="100000" w14:kx="0" w14:ky="0" w14:algn="tl">
+            <w14:srgbClr w14:val="000000">
+              <w14:alpha w14:val="60000"/>
+            </w14:srgbClr>
+          </w14:shadow>
+        </w:rPr>
+        <w:t xml:space="preserve"> </w:t>
+      </w:r>
+      <w:r>
+        <w:rPr>
+          <w:rFonts w:asciiTheme="majorBidi" w:hAnsiTheme="majorBidi" w:cstheme="majorBidi"/>
+          <w:color w:val="000000"/>
+          <w:sz w:val="24"/>
+          <w:szCs w:val="24"/>
+          <w14:shadow w14:blurRad="50800" w14:dist="38100" w14:dir="2700000" w14:sx="100000" w14:sy="100000" w14:kx="0" w14:ky="0" w14:algn="tl">
+            <w14:srgbClr w14:val="000000">
+              <w14:alpha w14:val="60000"/>
+            </w14:srgbClr>
+          </w14:shadow>
+        </w:rPr>
+        <w:t>7</w:t>
+      </w:r>
+      <w:r>
+        <w:rPr>
+          <w:rFonts w:asciiTheme="majorBidi" w:hAnsiTheme="majorBidi" w:cstheme="majorBidi"/>
+          <w:color w:val="000000"/>
+          <w:sz w:val="24"/>
+          <w:szCs w:val="24"/>
+          <w14:shadow w14:blurRad="50800" w14:dist="38100" w14:dir="2700000" w14:sx="100000" w14:sy="100000" w14:kx="0" w14:ky="0" w14:algn="tl">
+            <w14:srgbClr w14:val="000000">
+              <w14:alpha w14:val="60000"/>
+            </w14:srgbClr>
+          </w14:shadow>
+        </w:rPr>
+        <w:t>)</w:t>
       </w:r>
     </w:p>
     <w:p>
@@ -5458,7 +5638,7 @@
 </file>
 
 <file path=customXml/itemProps1.xml><?xml version="1.0" encoding="utf-8"?>
-<ds:datastoreItem xmlns:ds="http://schemas.openxmlformats.org/officeDocument/2006/customXml" ds:itemID="{924759EB-C7F9-463E-B283-AFFEC8DC3B34}">
+<ds:datastoreItem xmlns:ds="http://schemas.openxmlformats.org/officeDocument/2006/customXml" ds:itemID="{418D2548-AD4F-462C-8DB7-A32A91E1DC61}">
   <ds:schemaRefs>
     <ds:schemaRef ds:uri="http://schemas.openxmlformats.org/officeDocument/2006/bibliography"/>
   </ds:schemaRefs>

</xml_diff>